<commit_message>
updated assignment 4 report
</commit_message>
<xml_diff>
--- a/submission/assignment4_report/assignment4_report.docx
+++ b/submission/assignment4_report/assignment4_report.docx
@@ -47,8 +47,13 @@
         <w:jc w:val="center"/>
       </w:pPr>
       <w:r>
-        <w:t>Team RabbitRush</w:t>
-      </w:r>
+        <w:t xml:space="preserve">Team </w:t>
+      </w:r>
+      <w:proofErr w:type="spellStart"/>
+      <w:r>
+        <w:t>RabbitRush</w:t>
+      </w:r>
+      <w:proofErr w:type="spellEnd"/>
     </w:p>
     <w:p>
       <w:pPr>
@@ -77,7 +82,7 @@
           <w:sz w:val="28"/>
           <w:szCs w:val="28"/>
         </w:rPr>
-        <w:t>1. GitHub repo</w:t>
+        <w:t>1</w:t>
       </w:r>
       <w:r>
         <w:rPr>
@@ -86,49 +91,7 @@
           <w:sz w:val="28"/>
           <w:szCs w:val="28"/>
         </w:rPr>
-        <w:t>sitory</w:t>
-      </w:r>
-    </w:p>
-    <w:p>
-      <w:pPr>
-        <w:spacing w:before="120"/>
-        <w:jc w:val="both"/>
-        <w:rPr>
-          <w:b/>
-          <w:bCs/>
-          <w:sz w:val="28"/>
-          <w:szCs w:val="28"/>
-        </w:rPr>
-      </w:pPr>
-      <w:r>
-        <w:rPr>
-          <w:b/>
-          <w:bCs/>
-          <w:sz w:val="28"/>
-          <w:szCs w:val="28"/>
-        </w:rPr>
-        <w:t>&lt;add-repo-address-here&gt;</w:t>
-      </w:r>
-    </w:p>
-    <w:p>
-      <w:pPr>
-        <w:spacing w:before="120"/>
-        <w:jc w:val="both"/>
-        <w:rPr>
-          <w:b/>
-          <w:bCs/>
-          <w:sz w:val="28"/>
-          <w:szCs w:val="28"/>
-        </w:rPr>
-      </w:pPr>
-      <w:r>
-        <w:rPr>
-          <w:b/>
-          <w:bCs/>
-          <w:sz w:val="28"/>
-          <w:szCs w:val="28"/>
-        </w:rPr>
-        <w:t xml:space="preserve">2. </w:t>
+        <w:t xml:space="preserve">. </w:t>
       </w:r>
       <w:r>
         <w:rPr>
@@ -412,7 +375,6 @@
           <w:kern w:val="2"/>
           <w14:ligatures w14:val="standardContextual"/>
         </w:rPr>
-        <w:lastRenderedPageBreak/>
         <w:t>The GET requests</w:t>
       </w:r>
       <w:r>
@@ -536,6 +498,7 @@
         <w:jc w:val="both"/>
       </w:pPr>
       <w:r>
+        <w:lastRenderedPageBreak/>
         <w:t>Asynchronous message broker that queues POST requests for background processing, enhancing responsiveness and throughput.</w:t>
       </w:r>
     </w:p>
@@ -554,6 +517,7 @@
           <w:bCs/>
         </w:rPr>
       </w:pPr>
+      <w:proofErr w:type="spellStart"/>
       <w:r>
         <w:rPr>
           <w:b/>
@@ -569,6 +533,7 @@
         </w:rPr>
         <w:t>Consumer</w:t>
       </w:r>
+      <w:proofErr w:type="spellEnd"/>
     </w:p>
     <w:p>
       <w:pPr>
@@ -865,6 +830,7 @@
       <w:r>
         <w:t xml:space="preserve"> </w:t>
       </w:r>
+      <w:proofErr w:type="spellStart"/>
       <w:r>
         <w:rPr>
           <w:i/>
@@ -882,6 +848,7 @@
         </w:rPr>
         <w:t>Consumer</w:t>
       </w:r>
+      <w:proofErr w:type="spellEnd"/>
       <w:r>
         <w:t xml:space="preserve"> </w:t>
       </w:r>
@@ -1077,7 +1044,16 @@
           <w:sz w:val="28"/>
           <w:szCs w:val="28"/>
         </w:rPr>
-        <w:t>3. Updated POST result</w:t>
+        <w:t>2</w:t>
+      </w:r>
+      <w:r>
+        <w:rPr>
+          <w:b/>
+          <w:bCs/>
+          <w:sz w:val="28"/>
+          <w:szCs w:val="28"/>
+        </w:rPr>
+        <w:t>. Updated POST result</w:t>
       </w:r>
     </w:p>
     <w:p>
@@ -1107,7 +1083,15 @@
         <w:t>% reduction in the best P99 response time</w:t>
       </w:r>
       <w:r>
-        <w:t xml:space="preserve"> (79 ms)</w:t>
+        <w:t xml:space="preserve"> (79 </w:t>
+      </w:r>
+      <w:proofErr w:type="spellStart"/>
+      <w:r>
+        <w:t>ms</w:t>
+      </w:r>
+      <w:proofErr w:type="spellEnd"/>
+      <w:r>
+        <w:t>)</w:t>
       </w:r>
       <w:r>
         <w:t>, further optimizing the system’s scalability and latency under load.</w:t>
@@ -1193,7 +1177,7 @@
           <w:color w:val="000000"/>
         </w:rPr>
         <w:drawing>
-          <wp:inline distT="0" distB="0" distL="0" distR="0" wp14:anchorId="19CB6D12" wp14:editId="226623F0">
+          <wp:inline distT="0" distB="0" distL="0" distR="0" wp14:anchorId="19CB6D12" wp14:editId="44AF74CA">
             <wp:extent cx="3053602" cy="1532021"/>
             <wp:effectExtent l="0" t="0" r="0" b="5080"/>
             <wp:docPr id="1027379213" name="Picture 2"/>
@@ -1266,7 +1250,6 @@
           <w:sz w:val="28"/>
           <w:szCs w:val="28"/>
         </w:rPr>
-        <w:lastRenderedPageBreak/>
         <w:t>3</w:t>
       </w:r>
       <w:r>
@@ -1334,6 +1317,7 @@
           <w:b/>
           <w:bCs/>
         </w:rPr>
+        <w:lastRenderedPageBreak/>
         <w:t xml:space="preserve">Test for </w:t>
       </w:r>
       <w:r>
@@ -1343,7 +1327,67 @@
           <w:i/>
           <w:iCs/>
         </w:rPr>
-        <w:t>GET /resorts/{resortID}/seasons/{seasonID}/day/{dayID}/skiers</w:t>
+        <w:t>GET /resorts/{</w:t>
+      </w:r>
+      <w:proofErr w:type="spellStart"/>
+      <w:r>
+        <w:rPr>
+          <w:b/>
+          <w:bCs/>
+          <w:i/>
+          <w:iCs/>
+        </w:rPr>
+        <w:t>resortID</w:t>
+      </w:r>
+      <w:proofErr w:type="spellEnd"/>
+      <w:r>
+        <w:rPr>
+          <w:b/>
+          <w:bCs/>
+          <w:i/>
+          <w:iCs/>
+        </w:rPr>
+        <w:t>}/seasons/{</w:t>
+      </w:r>
+      <w:proofErr w:type="spellStart"/>
+      <w:r>
+        <w:rPr>
+          <w:b/>
+          <w:bCs/>
+          <w:i/>
+          <w:iCs/>
+        </w:rPr>
+        <w:t>seasonID</w:t>
+      </w:r>
+      <w:proofErr w:type="spellEnd"/>
+      <w:r>
+        <w:rPr>
+          <w:b/>
+          <w:bCs/>
+          <w:i/>
+          <w:iCs/>
+        </w:rPr>
+        <w:t>}/day/{</w:t>
+      </w:r>
+      <w:proofErr w:type="spellStart"/>
+      <w:r>
+        <w:rPr>
+          <w:b/>
+          <w:bCs/>
+          <w:i/>
+          <w:iCs/>
+        </w:rPr>
+        <w:t>dayID</w:t>
+      </w:r>
+      <w:proofErr w:type="spellEnd"/>
+      <w:r>
+        <w:rPr>
+          <w:b/>
+          <w:bCs/>
+          <w:i/>
+          <w:iCs/>
+        </w:rPr>
+        <w:t>}/skiers</w:t>
       </w:r>
     </w:p>
     <w:p>
@@ -1494,8 +1538,19 @@
           <w:sz w:val="18"/>
           <w:szCs w:val="18"/>
         </w:rPr>
-        <w:t>GET statistics for GetResortSkiers</w:t>
-      </w:r>
+        <w:t xml:space="preserve">GET statistics for </w:t>
+      </w:r>
+      <w:proofErr w:type="spellStart"/>
+      <w:r>
+        <w:rPr>
+          <w:b/>
+          <w:bCs/>
+          <w:sz w:val="18"/>
+          <w:szCs w:val="18"/>
+        </w:rPr>
+        <w:t>GetResortSkiers</w:t>
+      </w:r>
+      <w:proofErr w:type="spellEnd"/>
     </w:p>
     <w:p>
       <w:pPr>
@@ -1596,8 +1651,19 @@
           <w:sz w:val="18"/>
           <w:szCs w:val="18"/>
         </w:rPr>
-        <w:t>Response Time Distribution for GetResortSkiers</w:t>
-      </w:r>
+        <w:t xml:space="preserve">Response Time Distribution for </w:t>
+      </w:r>
+      <w:proofErr w:type="spellStart"/>
+      <w:r>
+        <w:rPr>
+          <w:b/>
+          <w:bCs/>
+          <w:sz w:val="18"/>
+          <w:szCs w:val="18"/>
+        </w:rPr>
+        <w:t>GetResortSkiers</w:t>
+      </w:r>
+      <w:proofErr w:type="spellEnd"/>
     </w:p>
     <w:p>
       <w:pPr>
@@ -1832,7 +1898,6 @@
           <w:sz w:val="18"/>
           <w:szCs w:val="18"/>
         </w:rPr>
-        <w:lastRenderedPageBreak/>
         <w:t>Table</w:t>
       </w:r>
       <w:r>
@@ -1869,8 +1934,19 @@
           <w:sz w:val="18"/>
           <w:szCs w:val="18"/>
         </w:rPr>
-        <w:t>GET statistics for GetDayVertical</w:t>
-      </w:r>
+        <w:t xml:space="preserve">GET statistics for </w:t>
+      </w:r>
+      <w:proofErr w:type="spellStart"/>
+      <w:r>
+        <w:rPr>
+          <w:b/>
+          <w:bCs/>
+          <w:sz w:val="18"/>
+          <w:szCs w:val="18"/>
+        </w:rPr>
+        <w:t>GetDayVertical</w:t>
+      </w:r>
+      <w:proofErr w:type="spellEnd"/>
     </w:p>
     <w:p>
       <w:pPr>
@@ -1967,8 +2043,19 @@
           <w:sz w:val="18"/>
           <w:szCs w:val="18"/>
         </w:rPr>
-        <w:t>Response Time Distribution for GetDayVertical</w:t>
-      </w:r>
+        <w:t xml:space="preserve">Response Time Distribution for </w:t>
+      </w:r>
+      <w:proofErr w:type="spellStart"/>
+      <w:r>
+        <w:rPr>
+          <w:b/>
+          <w:bCs/>
+          <w:sz w:val="18"/>
+          <w:szCs w:val="18"/>
+        </w:rPr>
+        <w:t>GetDayVertical</w:t>
+      </w:r>
+      <w:proofErr w:type="spellEnd"/>
     </w:p>
     <w:p>
       <w:pPr>
@@ -1979,6 +2066,7 @@
         <w:rPr>
           <w:noProof/>
         </w:rPr>
+        <w:lastRenderedPageBreak/>
         <w:drawing>
           <wp:inline distT="0" distB="0" distL="0" distR="0" wp14:anchorId="2F743159" wp14:editId="7A9BCA51">
             <wp:extent cx="5943600" cy="2051050"/>
@@ -2044,7 +2132,67 @@
           <w:i/>
           <w:iCs/>
         </w:rPr>
-        <w:t>GET /skiers/{skierID}/vertical?resort={resortID}</w:t>
+        <w:t>GET /skiers/{</w:t>
+      </w:r>
+      <w:proofErr w:type="spellStart"/>
+      <w:r>
+        <w:rPr>
+          <w:b/>
+          <w:bCs/>
+          <w:i/>
+          <w:iCs/>
+        </w:rPr>
+        <w:t>skierID</w:t>
+      </w:r>
+      <w:proofErr w:type="spellEnd"/>
+      <w:r>
+        <w:rPr>
+          <w:b/>
+          <w:bCs/>
+          <w:i/>
+          <w:iCs/>
+        </w:rPr>
+        <w:t>}/</w:t>
+      </w:r>
+      <w:proofErr w:type="spellStart"/>
+      <w:r>
+        <w:rPr>
+          <w:b/>
+          <w:bCs/>
+          <w:i/>
+          <w:iCs/>
+        </w:rPr>
+        <w:t>vertical?resort</w:t>
+      </w:r>
+      <w:proofErr w:type="spellEnd"/>
+      <w:r>
+        <w:rPr>
+          <w:b/>
+          <w:bCs/>
+          <w:i/>
+          <w:iCs/>
+        </w:rPr>
+        <w:t>={</w:t>
+      </w:r>
+      <w:proofErr w:type="spellStart"/>
+      <w:r>
+        <w:rPr>
+          <w:b/>
+          <w:bCs/>
+          <w:i/>
+          <w:iCs/>
+        </w:rPr>
+        <w:t>resortID</w:t>
+      </w:r>
+      <w:proofErr w:type="spellEnd"/>
+      <w:r>
+        <w:rPr>
+          <w:b/>
+          <w:bCs/>
+          <w:i/>
+          <w:iCs/>
+        </w:rPr>
+        <w:t>}</w:t>
       </w:r>
     </w:p>
     <w:p>
@@ -2134,10 +2282,18 @@
         <w:t>%</w:t>
       </w:r>
       <w:r>
-        <w:t xml:space="preserve"> of </w:t>
-      </w:r>
-      <w:r>
-        <w:t xml:space="preserve"> the </w:t>
+        <w:t xml:space="preserve"> </w:t>
+      </w:r>
+      <w:proofErr w:type="gramStart"/>
+      <w:r>
+        <w:t xml:space="preserve">of </w:t>
+      </w:r>
+      <w:r>
+        <w:t xml:space="preserve"> the</w:t>
+      </w:r>
+      <w:proofErr w:type="gramEnd"/>
+      <w:r>
+        <w:t xml:space="preserve"> </w:t>
       </w:r>
       <w:r>
         <w:t xml:space="preserve">requests </w:t>
@@ -2214,8 +2370,19 @@
           <w:sz w:val="18"/>
           <w:szCs w:val="18"/>
         </w:rPr>
-        <w:t>GET statistics for GetTotalVertical</w:t>
-      </w:r>
+        <w:t xml:space="preserve">GET statistics for </w:t>
+      </w:r>
+      <w:proofErr w:type="spellStart"/>
+      <w:r>
+        <w:rPr>
+          <w:b/>
+          <w:bCs/>
+          <w:sz w:val="18"/>
+          <w:szCs w:val="18"/>
+        </w:rPr>
+        <w:t>GetTotalVertical</w:t>
+      </w:r>
+      <w:proofErr w:type="spellEnd"/>
     </w:p>
     <w:p>
       <w:pPr>
@@ -2287,7 +2454,6 @@
           <w:sz w:val="18"/>
           <w:szCs w:val="18"/>
         </w:rPr>
-        <w:lastRenderedPageBreak/>
         <w:t xml:space="preserve">Figure </w:t>
       </w:r>
       <w:r>
@@ -2315,8 +2481,19 @@
           <w:sz w:val="18"/>
           <w:szCs w:val="18"/>
         </w:rPr>
-        <w:t>Response Time Distribution for GetTotalVertical</w:t>
-      </w:r>
+        <w:t xml:space="preserve">Response Time Distribution for </w:t>
+      </w:r>
+      <w:proofErr w:type="spellStart"/>
+      <w:r>
+        <w:rPr>
+          <w:b/>
+          <w:bCs/>
+          <w:sz w:val="18"/>
+          <w:szCs w:val="18"/>
+        </w:rPr>
+        <w:t>GetTotalVertical</w:t>
+      </w:r>
+      <w:proofErr w:type="spellEnd"/>
     </w:p>
     <w:p>
       <w:pPr>
@@ -2398,7 +2575,87 @@
           <w:i/>
           <w:iCs/>
         </w:rPr>
-        <w:t>GET /skiers/{skierID}/vertical?resort={resortID}&amp;season={seasonID}</w:t>
+        <w:t>GET /skiers/{</w:t>
+      </w:r>
+      <w:proofErr w:type="spellStart"/>
+      <w:r>
+        <w:rPr>
+          <w:b/>
+          <w:bCs/>
+          <w:i/>
+          <w:iCs/>
+        </w:rPr>
+        <w:t>skierID</w:t>
+      </w:r>
+      <w:proofErr w:type="spellEnd"/>
+      <w:r>
+        <w:rPr>
+          <w:b/>
+          <w:bCs/>
+          <w:i/>
+          <w:iCs/>
+        </w:rPr>
+        <w:t>}/</w:t>
+      </w:r>
+      <w:proofErr w:type="spellStart"/>
+      <w:r>
+        <w:rPr>
+          <w:b/>
+          <w:bCs/>
+          <w:i/>
+          <w:iCs/>
+        </w:rPr>
+        <w:t>vertical?resort</w:t>
+      </w:r>
+      <w:proofErr w:type="spellEnd"/>
+      <w:r>
+        <w:rPr>
+          <w:b/>
+          <w:bCs/>
+          <w:i/>
+          <w:iCs/>
+        </w:rPr>
+        <w:t>={</w:t>
+      </w:r>
+      <w:proofErr w:type="spellStart"/>
+      <w:r>
+        <w:rPr>
+          <w:b/>
+          <w:bCs/>
+          <w:i/>
+          <w:iCs/>
+        </w:rPr>
+        <w:t>resortID</w:t>
+      </w:r>
+      <w:proofErr w:type="spellEnd"/>
+      <w:r>
+        <w:rPr>
+          <w:b/>
+          <w:bCs/>
+          <w:i/>
+          <w:iCs/>
+        </w:rPr>
+        <w:t>}&amp;season={</w:t>
+      </w:r>
+      <w:proofErr w:type="spellStart"/>
+      <w:r>
+        <w:rPr>
+          <w:b/>
+          <w:bCs/>
+          <w:i/>
+          <w:iCs/>
+        </w:rPr>
+        <w:t>seasonID</w:t>
+      </w:r>
+      <w:proofErr w:type="spellEnd"/>
+      <w:r>
+        <w:rPr>
+          <w:b/>
+          <w:bCs/>
+          <w:i/>
+          <w:iCs/>
+        </w:rPr>
+        <w:t>}</w:t>
       </w:r>
     </w:p>
     <w:p>
@@ -2529,6 +2786,7 @@
           <w:sz w:val="18"/>
           <w:szCs w:val="18"/>
         </w:rPr>
+        <w:lastRenderedPageBreak/>
         <w:t>Table</w:t>
       </w:r>
       <w:r>
@@ -2565,8 +2823,19 @@
           <w:sz w:val="18"/>
           <w:szCs w:val="18"/>
         </w:rPr>
-        <w:t>GET statistics for GetTotalVerticalSeason</w:t>
-      </w:r>
+        <w:t xml:space="preserve">GET statistics for </w:t>
+      </w:r>
+      <w:proofErr w:type="spellStart"/>
+      <w:r>
+        <w:rPr>
+          <w:b/>
+          <w:bCs/>
+          <w:sz w:val="18"/>
+          <w:szCs w:val="18"/>
+        </w:rPr>
+        <w:t>GetTotalVerticalSeason</w:t>
+      </w:r>
+      <w:proofErr w:type="spellEnd"/>
     </w:p>
     <w:p>
       <w:pPr>
@@ -2663,8 +2932,19 @@
           <w:sz w:val="18"/>
           <w:szCs w:val="18"/>
         </w:rPr>
-        <w:t>Response Time Distribution for GetTotalVerticalSeason</w:t>
-      </w:r>
+        <w:t xml:space="preserve">Response Time Distribution for </w:t>
+      </w:r>
+      <w:proofErr w:type="spellStart"/>
+      <w:r>
+        <w:rPr>
+          <w:b/>
+          <w:bCs/>
+          <w:sz w:val="18"/>
+          <w:szCs w:val="18"/>
+        </w:rPr>
+        <w:t>GetTotalVerticalSeason</w:t>
+      </w:r>
+      <w:proofErr w:type="spellEnd"/>
     </w:p>
     <w:p>
       <w:pPr>
@@ -2843,11 +3123,7 @@
         <w:t xml:space="preserve"> result</w:t>
       </w:r>
       <w:r>
-        <w:t xml:space="preserve"> (404) for the overall test. There is a </w:t>
-      </w:r>
-      <w:r>
-        <w:lastRenderedPageBreak/>
-        <w:t>significant increase in response time when the server is under more significant load. The fact that median is less than the average suggests a right skewed response time distribution. This skewness suggests bottlenecks in downstream of the system, potentially cache or database access.</w:t>
+        <w:t xml:space="preserve"> (404) for the overall test. There is a significant increase in response time when the server is under more significant load. The fact that median is less than the average suggests a right skewed response time distribution. This skewness suggests bottlenecks in downstream of the system, potentially cache or database access.</w:t>
       </w:r>
       <w:r>
         <w:t xml:space="preserve"> There exists a small amount of high response time requests that increases the average response time significantly.</w:t>
@@ -3017,6 +3293,7 @@
         <w:rPr>
           <w:noProof/>
         </w:rPr>
+        <w:lastRenderedPageBreak/>
         <w:drawing>
           <wp:inline distT="0" distB="0" distL="0" distR="0" wp14:anchorId="5AB11668" wp14:editId="4E4CEF23">
             <wp:extent cx="5943600" cy="2075180"/>
@@ -3136,7 +3413,7 @@
           <w:sz w:val="28"/>
           <w:szCs w:val="28"/>
         </w:rPr>
-        <w:t>Conclusion</w:t>
+        <w:t>Tradeoffs</w:t>
       </w:r>
     </w:p>
     <w:p>
@@ -3171,7 +3448,6 @@
           <w:sz w:val="18"/>
           <w:szCs w:val="18"/>
         </w:rPr>
-        <w:lastRenderedPageBreak/>
         <w:t>Table</w:t>
       </w:r>
       <w:r>
@@ -3569,7 +3845,348 @@
       <w:pPr>
         <w:spacing w:before="120"/>
         <w:jc w:val="both"/>
-      </w:pPr>
+        <w:rPr>
+          <w:b/>
+          <w:bCs/>
+          <w:sz w:val="28"/>
+          <w:szCs w:val="28"/>
+        </w:rPr>
+      </w:pPr>
+      <w:r>
+        <w:rPr>
+          <w:b/>
+          <w:bCs/>
+          <w:sz w:val="28"/>
+          <w:szCs w:val="28"/>
+        </w:rPr>
+        <w:t>5. Conclusion</w:t>
+      </w:r>
+    </w:p>
+    <w:p>
+      <w:pPr>
+        <w:spacing w:before="120"/>
+        <w:jc w:val="both"/>
+      </w:pPr>
+      <w:r>
+        <w:t xml:space="preserve">The current system design prioritizes high throughput, database consistency, and scalability while acknowledging the need for future refinements based on deeper business logic analysis. </w:t>
+      </w:r>
+      <w:r>
+        <w:t>For</w:t>
+      </w:r>
+      <w:r>
+        <w:t xml:space="preserve"> further optimiz</w:t>
+      </w:r>
+      <w:r>
+        <w:t>ations</w:t>
+      </w:r>
+      <w:r>
+        <w:t>, we propose the following key considerations</w:t>
+      </w:r>
+      <w:r>
+        <w:t>.</w:t>
+      </w:r>
+    </w:p>
+    <w:p>
+      <w:pPr>
+        <w:pStyle w:val="ListParagraph"/>
+        <w:numPr>
+          <w:ilvl w:val="0"/>
+          <w:numId w:val="18"/>
+        </w:numPr>
+        <w:spacing w:before="120"/>
+        <w:jc w:val="both"/>
+        <w:rPr>
+          <w:b/>
+          <w:bCs/>
+        </w:rPr>
+      </w:pPr>
+      <w:r>
+        <w:rPr>
+          <w:b/>
+          <w:bCs/>
+        </w:rPr>
+        <w:lastRenderedPageBreak/>
+        <w:t>Balance fault tolerance and redundancy</w:t>
+      </w:r>
+    </w:p>
+    <w:p>
+      <w:pPr>
+        <w:pStyle w:val="ListParagraph"/>
+        <w:spacing w:before="120"/>
+        <w:jc w:val="both"/>
+        <w:rPr>
+          <w:b/>
+          <w:bCs/>
+        </w:rPr>
+      </w:pPr>
+      <w:r>
+        <w:rPr>
+          <w:color w:val="000000"/>
+        </w:rPr>
+        <w:t>When message durability is not a strict requirement, Redis can serve as both a message broker and a cache, simplifying the overall architecture. This approach is viable if:</w:t>
+      </w:r>
+    </w:p>
+    <w:p>
+      <w:pPr>
+        <w:pStyle w:val="ListParagraph"/>
+        <w:numPr>
+          <w:ilvl w:val="0"/>
+          <w:numId w:val="26"/>
+        </w:numPr>
+        <w:spacing w:before="120"/>
+        <w:jc w:val="both"/>
+      </w:pPr>
+      <w:r>
+        <w:t>Throughput and latency requirements are consistently met.</w:t>
+      </w:r>
+    </w:p>
+    <w:p>
+      <w:pPr>
+        <w:pStyle w:val="ListParagraph"/>
+        <w:numPr>
+          <w:ilvl w:val="0"/>
+          <w:numId w:val="26"/>
+        </w:numPr>
+        <w:spacing w:before="120"/>
+        <w:jc w:val="both"/>
+      </w:pPr>
+      <w:r>
+        <w:t>The system can tolerate potential message loss during failures.</w:t>
+      </w:r>
+    </w:p>
+    <w:p>
+      <w:pPr>
+        <w:pStyle w:val="ListParagraph"/>
+        <w:numPr>
+          <w:ilvl w:val="0"/>
+          <w:numId w:val="18"/>
+        </w:numPr>
+        <w:spacing w:before="120"/>
+        <w:jc w:val="both"/>
+        <w:rPr>
+          <w:b/>
+          <w:bCs/>
+        </w:rPr>
+      </w:pPr>
+      <w:r>
+        <w:rPr>
+          <w:b/>
+          <w:bCs/>
+        </w:rPr>
+        <w:t>Design an Optimal Data Model</w:t>
+      </w:r>
+    </w:p>
+    <w:p>
+      <w:pPr>
+        <w:pStyle w:val="ListParagraph"/>
+        <w:spacing w:before="120"/>
+        <w:jc w:val="both"/>
+        <w:rPr>
+          <w:color w:val="000000"/>
+        </w:rPr>
+      </w:pPr>
+      <w:r>
+        <w:rPr>
+          <w:color w:val="000000"/>
+        </w:rPr>
+        <w:t>A well-structured data model is essential to strike the right balance between performance, security, and analytical capabilities:</w:t>
+      </w:r>
+    </w:p>
+    <w:p>
+      <w:pPr>
+        <w:pStyle w:val="ListParagraph"/>
+        <w:numPr>
+          <w:ilvl w:val="0"/>
+          <w:numId w:val="26"/>
+        </w:numPr>
+        <w:spacing w:before="120"/>
+        <w:jc w:val="both"/>
+      </w:pPr>
+      <w:r>
+        <w:t xml:space="preserve">Performance: Enable </w:t>
+      </w:r>
+      <w:proofErr w:type="gramStart"/>
+      <w:r>
+        <w:t>low-latency</w:t>
+      </w:r>
+      <w:proofErr w:type="gramEnd"/>
+      <w:r>
+        <w:t xml:space="preserve"> reads and writes through efficient indexing and schema design.</w:t>
+      </w:r>
+    </w:p>
+    <w:p>
+      <w:pPr>
+        <w:pStyle w:val="ListParagraph"/>
+        <w:numPr>
+          <w:ilvl w:val="0"/>
+          <w:numId w:val="26"/>
+        </w:numPr>
+        <w:spacing w:before="120"/>
+        <w:jc w:val="both"/>
+      </w:pPr>
+      <w:r>
+        <w:t>Security: Implement robust access controls and ensure auditability.</w:t>
+      </w:r>
+    </w:p>
+    <w:p>
+      <w:pPr>
+        <w:pStyle w:val="ListParagraph"/>
+        <w:numPr>
+          <w:ilvl w:val="0"/>
+          <w:numId w:val="26"/>
+        </w:numPr>
+        <w:spacing w:before="120"/>
+        <w:jc w:val="both"/>
+      </w:pPr>
+      <w:r>
+        <w:t>Analytics: Support real-time insights, aggregations, and the ability to analyze historical trends.</w:t>
+      </w:r>
+    </w:p>
+    <w:p>
+      <w:pPr>
+        <w:pStyle w:val="ListParagraph"/>
+        <w:numPr>
+          <w:ilvl w:val="0"/>
+          <w:numId w:val="18"/>
+        </w:numPr>
+        <w:spacing w:before="120"/>
+        <w:jc w:val="both"/>
+        <w:rPr>
+          <w:b/>
+          <w:bCs/>
+        </w:rPr>
+      </w:pPr>
+      <w:r>
+        <w:rPr>
+          <w:b/>
+          <w:bCs/>
+        </w:rPr>
+        <w:t>Optimize for Memory and Availability Constraints</w:t>
+      </w:r>
+    </w:p>
+    <w:p>
+      <w:pPr>
+        <w:pStyle w:val="ListParagraph"/>
+        <w:spacing w:before="120"/>
+        <w:jc w:val="both"/>
+        <w:rPr>
+          <w:color w:val="000000"/>
+        </w:rPr>
+      </w:pPr>
+      <w:r>
+        <w:rPr>
+          <w:color w:val="000000"/>
+        </w:rPr>
+        <w:t>Caching and database strategies should be aligned with the system’s memory and availability needs:</w:t>
+      </w:r>
+    </w:p>
+    <w:p>
+      <w:pPr>
+        <w:pStyle w:val="ListParagraph"/>
+        <w:numPr>
+          <w:ilvl w:val="0"/>
+          <w:numId w:val="26"/>
+        </w:numPr>
+        <w:spacing w:before="120"/>
+        <w:jc w:val="both"/>
+      </w:pPr>
+      <w:r>
+        <w:t>Select between Redis RDB and AOF based on recovery priorities.</w:t>
+      </w:r>
+    </w:p>
+    <w:p>
+      <w:pPr>
+        <w:pStyle w:val="ListParagraph"/>
+        <w:numPr>
+          <w:ilvl w:val="0"/>
+          <w:numId w:val="26"/>
+        </w:numPr>
+        <w:spacing w:before="120"/>
+        <w:jc w:val="both"/>
+      </w:pPr>
+      <w:r>
+        <w:t>Define TTLs and eviction policies to ensure that data freshness aligns with application needs.</w:t>
+      </w:r>
+    </w:p>
+    <w:p>
+      <w:pPr>
+        <w:pStyle w:val="ListParagraph"/>
+        <w:numPr>
+          <w:ilvl w:val="0"/>
+          <w:numId w:val="26"/>
+        </w:numPr>
+        <w:spacing w:before="120"/>
+        <w:jc w:val="both"/>
+      </w:pPr>
+      <w:r>
+        <w:t>Consider leaderless database architecture to maximize availability in distributed environments.</w:t>
+      </w:r>
+    </w:p>
+    <w:p>
+      <w:pPr>
+        <w:pStyle w:val="ListParagraph"/>
+        <w:numPr>
+          <w:ilvl w:val="0"/>
+          <w:numId w:val="18"/>
+        </w:numPr>
+        <w:spacing w:before="120"/>
+        <w:jc w:val="both"/>
+        <w:rPr>
+          <w:b/>
+          <w:bCs/>
+        </w:rPr>
+      </w:pPr>
+      <w:r>
+        <w:rPr>
+          <w:b/>
+          <w:bCs/>
+        </w:rPr>
+        <w:t>Scale Strategically with Sharding and Replication</w:t>
+      </w:r>
+    </w:p>
+    <w:p>
+      <w:pPr>
+        <w:pStyle w:val="ListParagraph"/>
+        <w:spacing w:before="120"/>
+        <w:jc w:val="both"/>
+        <w:rPr>
+          <w:color w:val="000000"/>
+        </w:rPr>
+      </w:pPr>
+      <w:r>
+        <w:rPr>
+          <w:color w:val="000000"/>
+        </w:rPr>
+        <w:t>To achieve horizontal scalability and high availability:</w:t>
+      </w:r>
+    </w:p>
+    <w:p>
+      <w:pPr>
+        <w:pStyle w:val="ListParagraph"/>
+        <w:numPr>
+          <w:ilvl w:val="0"/>
+          <w:numId w:val="26"/>
+        </w:numPr>
+        <w:spacing w:before="120"/>
+        <w:jc w:val="both"/>
+      </w:pPr>
+      <w:r>
+        <w:t>Use database and cache sharding to distribute workloads evenly and eliminate bottlenecks.</w:t>
+      </w:r>
+    </w:p>
+    <w:p>
+      <w:pPr>
+        <w:pStyle w:val="ListParagraph"/>
+        <w:numPr>
+          <w:ilvl w:val="0"/>
+          <w:numId w:val="26"/>
+        </w:numPr>
+        <w:spacing w:before="120"/>
+        <w:jc w:val="both"/>
+      </w:pPr>
+      <w:r>
+        <w:t>Deploy read replicas to reduce query load on primary nodes and increase fault tolerance.</w:t>
+      </w:r>
     </w:p>
     <w:sectPr>
       <w:pgSz w:w="12240" w:h="15840"/>
@@ -4307,6 +4924,155 @@
     </w:lvl>
   </w:abstractNum>
   <w:abstractNum w:abstractNumId="6" w15:restartNumberingAfterBreak="0">
+    <w:nsid w:val="2EF402D1"/>
+    <w:multiLevelType w:val="multilevel"/>
+    <w:tmpl w:val="7DD621A4"/>
+    <w:lvl w:ilvl="0">
+      <w:start w:val="1"/>
+      <w:numFmt w:val="bullet"/>
+      <w:lvlText w:val=""/>
+      <w:lvlJc w:val="left"/>
+      <w:pPr>
+        <w:tabs>
+          <w:tab w:val="num" w:pos="720"/>
+        </w:tabs>
+        <w:ind w:left="720" w:hanging="360"/>
+      </w:pPr>
+      <w:rPr>
+        <w:rFonts w:ascii="Symbol" w:hAnsi="Symbol" w:hint="default"/>
+        <w:sz w:val="20"/>
+      </w:rPr>
+    </w:lvl>
+    <w:lvl w:ilvl="1" w:tentative="1">
+      <w:start w:val="1"/>
+      <w:numFmt w:val="bullet"/>
+      <w:lvlText w:val="o"/>
+      <w:lvlJc w:val="left"/>
+      <w:pPr>
+        <w:tabs>
+          <w:tab w:val="num" w:pos="1440"/>
+        </w:tabs>
+        <w:ind w:left="1440" w:hanging="360"/>
+      </w:pPr>
+      <w:rPr>
+        <w:rFonts w:ascii="Courier New" w:hAnsi="Courier New" w:hint="default"/>
+        <w:sz w:val="20"/>
+      </w:rPr>
+    </w:lvl>
+    <w:lvl w:ilvl="2" w:tentative="1">
+      <w:start w:val="1"/>
+      <w:numFmt w:val="bullet"/>
+      <w:lvlText w:val=""/>
+      <w:lvlJc w:val="left"/>
+      <w:pPr>
+        <w:tabs>
+          <w:tab w:val="num" w:pos="2160"/>
+        </w:tabs>
+        <w:ind w:left="2160" w:hanging="360"/>
+      </w:pPr>
+      <w:rPr>
+        <w:rFonts w:ascii="Wingdings" w:hAnsi="Wingdings" w:hint="default"/>
+        <w:sz w:val="20"/>
+      </w:rPr>
+    </w:lvl>
+    <w:lvl w:ilvl="3" w:tentative="1">
+      <w:start w:val="1"/>
+      <w:numFmt w:val="bullet"/>
+      <w:lvlText w:val=""/>
+      <w:lvlJc w:val="left"/>
+      <w:pPr>
+        <w:tabs>
+          <w:tab w:val="num" w:pos="2880"/>
+        </w:tabs>
+        <w:ind w:left="2880" w:hanging="360"/>
+      </w:pPr>
+      <w:rPr>
+        <w:rFonts w:ascii="Wingdings" w:hAnsi="Wingdings" w:hint="default"/>
+        <w:sz w:val="20"/>
+      </w:rPr>
+    </w:lvl>
+    <w:lvl w:ilvl="4" w:tentative="1">
+      <w:start w:val="1"/>
+      <w:numFmt w:val="bullet"/>
+      <w:lvlText w:val=""/>
+      <w:lvlJc w:val="left"/>
+      <w:pPr>
+        <w:tabs>
+          <w:tab w:val="num" w:pos="3600"/>
+        </w:tabs>
+        <w:ind w:left="3600" w:hanging="360"/>
+      </w:pPr>
+      <w:rPr>
+        <w:rFonts w:ascii="Wingdings" w:hAnsi="Wingdings" w:hint="default"/>
+        <w:sz w:val="20"/>
+      </w:rPr>
+    </w:lvl>
+    <w:lvl w:ilvl="5" w:tentative="1">
+      <w:start w:val="1"/>
+      <w:numFmt w:val="bullet"/>
+      <w:lvlText w:val=""/>
+      <w:lvlJc w:val="left"/>
+      <w:pPr>
+        <w:tabs>
+          <w:tab w:val="num" w:pos="4320"/>
+        </w:tabs>
+        <w:ind w:left="4320" w:hanging="360"/>
+      </w:pPr>
+      <w:rPr>
+        <w:rFonts w:ascii="Wingdings" w:hAnsi="Wingdings" w:hint="default"/>
+        <w:sz w:val="20"/>
+      </w:rPr>
+    </w:lvl>
+    <w:lvl w:ilvl="6" w:tentative="1">
+      <w:start w:val="1"/>
+      <w:numFmt w:val="bullet"/>
+      <w:lvlText w:val=""/>
+      <w:lvlJc w:val="left"/>
+      <w:pPr>
+        <w:tabs>
+          <w:tab w:val="num" w:pos="5040"/>
+        </w:tabs>
+        <w:ind w:left="5040" w:hanging="360"/>
+      </w:pPr>
+      <w:rPr>
+        <w:rFonts w:ascii="Wingdings" w:hAnsi="Wingdings" w:hint="default"/>
+        <w:sz w:val="20"/>
+      </w:rPr>
+    </w:lvl>
+    <w:lvl w:ilvl="7" w:tentative="1">
+      <w:start w:val="1"/>
+      <w:numFmt w:val="bullet"/>
+      <w:lvlText w:val=""/>
+      <w:lvlJc w:val="left"/>
+      <w:pPr>
+        <w:tabs>
+          <w:tab w:val="num" w:pos="5760"/>
+        </w:tabs>
+        <w:ind w:left="5760" w:hanging="360"/>
+      </w:pPr>
+      <w:rPr>
+        <w:rFonts w:ascii="Wingdings" w:hAnsi="Wingdings" w:hint="default"/>
+        <w:sz w:val="20"/>
+      </w:rPr>
+    </w:lvl>
+    <w:lvl w:ilvl="8" w:tentative="1">
+      <w:start w:val="1"/>
+      <w:numFmt w:val="bullet"/>
+      <w:lvlText w:val=""/>
+      <w:lvlJc w:val="left"/>
+      <w:pPr>
+        <w:tabs>
+          <w:tab w:val="num" w:pos="6480"/>
+        </w:tabs>
+        <w:ind w:left="6480" w:hanging="360"/>
+      </w:pPr>
+      <w:rPr>
+        <w:rFonts w:ascii="Wingdings" w:hAnsi="Wingdings" w:hint="default"/>
+        <w:sz w:val="20"/>
+      </w:rPr>
+    </w:lvl>
+  </w:abstractNum>
+  <w:abstractNum w:abstractNumId="7" w15:restartNumberingAfterBreak="0">
     <w:nsid w:val="353C0E62"/>
     <w:multiLevelType w:val="hybridMultilevel"/>
     <w:tmpl w:val="A9B2A158"/>
@@ -4395,7 +5161,7 @@
       </w:pPr>
     </w:lvl>
   </w:abstractNum>
-  <w:abstractNum w:abstractNumId="7" w15:restartNumberingAfterBreak="0">
+  <w:abstractNum w:abstractNumId="8" w15:restartNumberingAfterBreak="0">
     <w:nsid w:val="35BC315D"/>
     <w:multiLevelType w:val="multilevel"/>
     <w:tmpl w:val="D61C8034"/>
@@ -4508,7 +5274,7 @@
       </w:rPr>
     </w:lvl>
   </w:abstractNum>
-  <w:abstractNum w:abstractNumId="8" w15:restartNumberingAfterBreak="0">
+  <w:abstractNum w:abstractNumId="9" w15:restartNumberingAfterBreak="0">
     <w:nsid w:val="389B604B"/>
     <w:multiLevelType w:val="hybridMultilevel"/>
     <w:tmpl w:val="9DB25DEE"/>
@@ -4621,7 +5387,7 @@
       </w:rPr>
     </w:lvl>
   </w:abstractNum>
-  <w:abstractNum w:abstractNumId="9" w15:restartNumberingAfterBreak="0">
+  <w:abstractNum w:abstractNumId="10" w15:restartNumberingAfterBreak="0">
     <w:nsid w:val="38DE5781"/>
     <w:multiLevelType w:val="hybridMultilevel"/>
     <w:tmpl w:val="E7229BF8"/>
@@ -4734,7 +5500,120 @@
       </w:rPr>
     </w:lvl>
   </w:abstractNum>
-  <w:abstractNum w:abstractNumId="10" w15:restartNumberingAfterBreak="0">
+  <w:abstractNum w:abstractNumId="11" w15:restartNumberingAfterBreak="0">
+    <w:nsid w:val="413262F8"/>
+    <w:multiLevelType w:val="hybridMultilevel"/>
+    <w:tmpl w:val="89342D5A"/>
+    <w:lvl w:ilvl="0" w:tplc="04090003">
+      <w:start w:val="1"/>
+      <w:numFmt w:val="bullet"/>
+      <w:lvlText w:val="o"/>
+      <w:lvlJc w:val="left"/>
+      <w:pPr>
+        <w:ind w:left="1440" w:hanging="360"/>
+      </w:pPr>
+      <w:rPr>
+        <w:rFonts w:ascii="Courier New" w:hAnsi="Courier New" w:cs="Courier New" w:hint="default"/>
+      </w:rPr>
+    </w:lvl>
+    <w:lvl w:ilvl="1" w:tplc="04090003" w:tentative="1">
+      <w:start w:val="1"/>
+      <w:numFmt w:val="bullet"/>
+      <w:lvlText w:val="o"/>
+      <w:lvlJc w:val="left"/>
+      <w:pPr>
+        <w:ind w:left="2160" w:hanging="360"/>
+      </w:pPr>
+      <w:rPr>
+        <w:rFonts w:ascii="Courier New" w:hAnsi="Courier New" w:cs="Courier New" w:hint="default"/>
+      </w:rPr>
+    </w:lvl>
+    <w:lvl w:ilvl="2" w:tplc="04090005" w:tentative="1">
+      <w:start w:val="1"/>
+      <w:numFmt w:val="bullet"/>
+      <w:lvlText w:val=""/>
+      <w:lvlJc w:val="left"/>
+      <w:pPr>
+        <w:ind w:left="2880" w:hanging="360"/>
+      </w:pPr>
+      <w:rPr>
+        <w:rFonts w:ascii="Wingdings" w:hAnsi="Wingdings" w:hint="default"/>
+      </w:rPr>
+    </w:lvl>
+    <w:lvl w:ilvl="3" w:tplc="04090001" w:tentative="1">
+      <w:start w:val="1"/>
+      <w:numFmt w:val="bullet"/>
+      <w:lvlText w:val=""/>
+      <w:lvlJc w:val="left"/>
+      <w:pPr>
+        <w:ind w:left="3600" w:hanging="360"/>
+      </w:pPr>
+      <w:rPr>
+        <w:rFonts w:ascii="Symbol" w:hAnsi="Symbol" w:hint="default"/>
+      </w:rPr>
+    </w:lvl>
+    <w:lvl w:ilvl="4" w:tplc="04090003" w:tentative="1">
+      <w:start w:val="1"/>
+      <w:numFmt w:val="bullet"/>
+      <w:lvlText w:val="o"/>
+      <w:lvlJc w:val="left"/>
+      <w:pPr>
+        <w:ind w:left="4320" w:hanging="360"/>
+      </w:pPr>
+      <w:rPr>
+        <w:rFonts w:ascii="Courier New" w:hAnsi="Courier New" w:cs="Courier New" w:hint="default"/>
+      </w:rPr>
+    </w:lvl>
+    <w:lvl w:ilvl="5" w:tplc="04090005" w:tentative="1">
+      <w:start w:val="1"/>
+      <w:numFmt w:val="bullet"/>
+      <w:lvlText w:val=""/>
+      <w:lvlJc w:val="left"/>
+      <w:pPr>
+        <w:ind w:left="5040" w:hanging="360"/>
+      </w:pPr>
+      <w:rPr>
+        <w:rFonts w:ascii="Wingdings" w:hAnsi="Wingdings" w:hint="default"/>
+      </w:rPr>
+    </w:lvl>
+    <w:lvl w:ilvl="6" w:tplc="04090001" w:tentative="1">
+      <w:start w:val="1"/>
+      <w:numFmt w:val="bullet"/>
+      <w:lvlText w:val=""/>
+      <w:lvlJc w:val="left"/>
+      <w:pPr>
+        <w:ind w:left="5760" w:hanging="360"/>
+      </w:pPr>
+      <w:rPr>
+        <w:rFonts w:ascii="Symbol" w:hAnsi="Symbol" w:hint="default"/>
+      </w:rPr>
+    </w:lvl>
+    <w:lvl w:ilvl="7" w:tplc="04090003" w:tentative="1">
+      <w:start w:val="1"/>
+      <w:numFmt w:val="bullet"/>
+      <w:lvlText w:val="o"/>
+      <w:lvlJc w:val="left"/>
+      <w:pPr>
+        <w:ind w:left="6480" w:hanging="360"/>
+      </w:pPr>
+      <w:rPr>
+        <w:rFonts w:ascii="Courier New" w:hAnsi="Courier New" w:cs="Courier New" w:hint="default"/>
+      </w:rPr>
+    </w:lvl>
+    <w:lvl w:ilvl="8" w:tplc="04090005" w:tentative="1">
+      <w:start w:val="1"/>
+      <w:numFmt w:val="bullet"/>
+      <w:lvlText w:val=""/>
+      <w:lvlJc w:val="left"/>
+      <w:pPr>
+        <w:ind w:left="7200" w:hanging="360"/>
+      </w:pPr>
+      <w:rPr>
+        <w:rFonts w:ascii="Wingdings" w:hAnsi="Wingdings" w:hint="default"/>
+      </w:rPr>
+    </w:lvl>
+  </w:abstractNum>
+  <w:abstractNum w:abstractNumId="12" w15:restartNumberingAfterBreak="0">
     <w:nsid w:val="43CF277D"/>
     <w:multiLevelType w:val="hybridMultilevel"/>
     <w:tmpl w:val="47A867B4"/>
@@ -4847,7 +5726,156 @@
       </w:rPr>
     </w:lvl>
   </w:abstractNum>
-  <w:abstractNum w:abstractNumId="11" w15:restartNumberingAfterBreak="0">
+  <w:abstractNum w:abstractNumId="13" w15:restartNumberingAfterBreak="0">
+    <w:nsid w:val="43F25977"/>
+    <w:multiLevelType w:val="multilevel"/>
+    <w:tmpl w:val="052A9634"/>
+    <w:lvl w:ilvl="0">
+      <w:start w:val="1"/>
+      <w:numFmt w:val="bullet"/>
+      <w:lvlText w:val=""/>
+      <w:lvlJc w:val="left"/>
+      <w:pPr>
+        <w:tabs>
+          <w:tab w:val="num" w:pos="720"/>
+        </w:tabs>
+        <w:ind w:left="720" w:hanging="360"/>
+      </w:pPr>
+      <w:rPr>
+        <w:rFonts w:ascii="Symbol" w:hAnsi="Symbol" w:hint="default"/>
+        <w:sz w:val="20"/>
+      </w:rPr>
+    </w:lvl>
+    <w:lvl w:ilvl="1" w:tentative="1">
+      <w:start w:val="1"/>
+      <w:numFmt w:val="bullet"/>
+      <w:lvlText w:val="o"/>
+      <w:lvlJc w:val="left"/>
+      <w:pPr>
+        <w:tabs>
+          <w:tab w:val="num" w:pos="1440"/>
+        </w:tabs>
+        <w:ind w:left="1440" w:hanging="360"/>
+      </w:pPr>
+      <w:rPr>
+        <w:rFonts w:ascii="Courier New" w:hAnsi="Courier New" w:hint="default"/>
+        <w:sz w:val="20"/>
+      </w:rPr>
+    </w:lvl>
+    <w:lvl w:ilvl="2" w:tentative="1">
+      <w:start w:val="1"/>
+      <w:numFmt w:val="bullet"/>
+      <w:lvlText w:val=""/>
+      <w:lvlJc w:val="left"/>
+      <w:pPr>
+        <w:tabs>
+          <w:tab w:val="num" w:pos="2160"/>
+        </w:tabs>
+        <w:ind w:left="2160" w:hanging="360"/>
+      </w:pPr>
+      <w:rPr>
+        <w:rFonts w:ascii="Wingdings" w:hAnsi="Wingdings" w:hint="default"/>
+        <w:sz w:val="20"/>
+      </w:rPr>
+    </w:lvl>
+    <w:lvl w:ilvl="3" w:tentative="1">
+      <w:start w:val="1"/>
+      <w:numFmt w:val="bullet"/>
+      <w:lvlText w:val=""/>
+      <w:lvlJc w:val="left"/>
+      <w:pPr>
+        <w:tabs>
+          <w:tab w:val="num" w:pos="2880"/>
+        </w:tabs>
+        <w:ind w:left="2880" w:hanging="360"/>
+      </w:pPr>
+      <w:rPr>
+        <w:rFonts w:ascii="Wingdings" w:hAnsi="Wingdings" w:hint="default"/>
+        <w:sz w:val="20"/>
+      </w:rPr>
+    </w:lvl>
+    <w:lvl w:ilvl="4" w:tentative="1">
+      <w:start w:val="1"/>
+      <w:numFmt w:val="bullet"/>
+      <w:lvlText w:val=""/>
+      <w:lvlJc w:val="left"/>
+      <w:pPr>
+        <w:tabs>
+          <w:tab w:val="num" w:pos="3600"/>
+        </w:tabs>
+        <w:ind w:left="3600" w:hanging="360"/>
+      </w:pPr>
+      <w:rPr>
+        <w:rFonts w:ascii="Wingdings" w:hAnsi="Wingdings" w:hint="default"/>
+        <w:sz w:val="20"/>
+      </w:rPr>
+    </w:lvl>
+    <w:lvl w:ilvl="5" w:tentative="1">
+      <w:start w:val="1"/>
+      <w:numFmt w:val="bullet"/>
+      <w:lvlText w:val=""/>
+      <w:lvlJc w:val="left"/>
+      <w:pPr>
+        <w:tabs>
+          <w:tab w:val="num" w:pos="4320"/>
+        </w:tabs>
+        <w:ind w:left="4320" w:hanging="360"/>
+      </w:pPr>
+      <w:rPr>
+        <w:rFonts w:ascii="Wingdings" w:hAnsi="Wingdings" w:hint="default"/>
+        <w:sz w:val="20"/>
+      </w:rPr>
+    </w:lvl>
+    <w:lvl w:ilvl="6" w:tentative="1">
+      <w:start w:val="1"/>
+      <w:numFmt w:val="bullet"/>
+      <w:lvlText w:val=""/>
+      <w:lvlJc w:val="left"/>
+      <w:pPr>
+        <w:tabs>
+          <w:tab w:val="num" w:pos="5040"/>
+        </w:tabs>
+        <w:ind w:left="5040" w:hanging="360"/>
+      </w:pPr>
+      <w:rPr>
+        <w:rFonts w:ascii="Wingdings" w:hAnsi="Wingdings" w:hint="default"/>
+        <w:sz w:val="20"/>
+      </w:rPr>
+    </w:lvl>
+    <w:lvl w:ilvl="7" w:tentative="1">
+      <w:start w:val="1"/>
+      <w:numFmt w:val="bullet"/>
+      <w:lvlText w:val=""/>
+      <w:lvlJc w:val="left"/>
+      <w:pPr>
+        <w:tabs>
+          <w:tab w:val="num" w:pos="5760"/>
+        </w:tabs>
+        <w:ind w:left="5760" w:hanging="360"/>
+      </w:pPr>
+      <w:rPr>
+        <w:rFonts w:ascii="Wingdings" w:hAnsi="Wingdings" w:hint="default"/>
+        <w:sz w:val="20"/>
+      </w:rPr>
+    </w:lvl>
+    <w:lvl w:ilvl="8" w:tentative="1">
+      <w:start w:val="1"/>
+      <w:numFmt w:val="bullet"/>
+      <w:lvlText w:val=""/>
+      <w:lvlJc w:val="left"/>
+      <w:pPr>
+        <w:tabs>
+          <w:tab w:val="num" w:pos="6480"/>
+        </w:tabs>
+        <w:ind w:left="6480" w:hanging="360"/>
+      </w:pPr>
+      <w:rPr>
+        <w:rFonts w:ascii="Wingdings" w:hAnsi="Wingdings" w:hint="default"/>
+        <w:sz w:val="20"/>
+      </w:rPr>
+    </w:lvl>
+  </w:abstractNum>
+  <w:abstractNum w:abstractNumId="14" w15:restartNumberingAfterBreak="0">
     <w:nsid w:val="44E36C2E"/>
     <w:multiLevelType w:val="multilevel"/>
     <w:tmpl w:val="F7E00BE0"/>
@@ -4996,7 +6024,156 @@
       </w:rPr>
     </w:lvl>
   </w:abstractNum>
-  <w:abstractNum w:abstractNumId="12" w15:restartNumberingAfterBreak="0">
+  <w:abstractNum w:abstractNumId="15" w15:restartNumberingAfterBreak="0">
+    <w:nsid w:val="50E11242"/>
+    <w:multiLevelType w:val="multilevel"/>
+    <w:tmpl w:val="47642CD6"/>
+    <w:lvl w:ilvl="0">
+      <w:start w:val="1"/>
+      <w:numFmt w:val="bullet"/>
+      <w:lvlText w:val=""/>
+      <w:lvlJc w:val="left"/>
+      <w:pPr>
+        <w:tabs>
+          <w:tab w:val="num" w:pos="720"/>
+        </w:tabs>
+        <w:ind w:left="720" w:hanging="360"/>
+      </w:pPr>
+      <w:rPr>
+        <w:rFonts w:ascii="Symbol" w:hAnsi="Symbol" w:hint="default"/>
+        <w:sz w:val="20"/>
+      </w:rPr>
+    </w:lvl>
+    <w:lvl w:ilvl="1" w:tentative="1">
+      <w:start w:val="1"/>
+      <w:numFmt w:val="bullet"/>
+      <w:lvlText w:val="o"/>
+      <w:lvlJc w:val="left"/>
+      <w:pPr>
+        <w:tabs>
+          <w:tab w:val="num" w:pos="1440"/>
+        </w:tabs>
+        <w:ind w:left="1440" w:hanging="360"/>
+      </w:pPr>
+      <w:rPr>
+        <w:rFonts w:ascii="Courier New" w:hAnsi="Courier New" w:hint="default"/>
+        <w:sz w:val="20"/>
+      </w:rPr>
+    </w:lvl>
+    <w:lvl w:ilvl="2" w:tentative="1">
+      <w:start w:val="1"/>
+      <w:numFmt w:val="bullet"/>
+      <w:lvlText w:val=""/>
+      <w:lvlJc w:val="left"/>
+      <w:pPr>
+        <w:tabs>
+          <w:tab w:val="num" w:pos="2160"/>
+        </w:tabs>
+        <w:ind w:left="2160" w:hanging="360"/>
+      </w:pPr>
+      <w:rPr>
+        <w:rFonts w:ascii="Wingdings" w:hAnsi="Wingdings" w:hint="default"/>
+        <w:sz w:val="20"/>
+      </w:rPr>
+    </w:lvl>
+    <w:lvl w:ilvl="3" w:tentative="1">
+      <w:start w:val="1"/>
+      <w:numFmt w:val="bullet"/>
+      <w:lvlText w:val=""/>
+      <w:lvlJc w:val="left"/>
+      <w:pPr>
+        <w:tabs>
+          <w:tab w:val="num" w:pos="2880"/>
+        </w:tabs>
+        <w:ind w:left="2880" w:hanging="360"/>
+      </w:pPr>
+      <w:rPr>
+        <w:rFonts w:ascii="Wingdings" w:hAnsi="Wingdings" w:hint="default"/>
+        <w:sz w:val="20"/>
+      </w:rPr>
+    </w:lvl>
+    <w:lvl w:ilvl="4" w:tentative="1">
+      <w:start w:val="1"/>
+      <w:numFmt w:val="bullet"/>
+      <w:lvlText w:val=""/>
+      <w:lvlJc w:val="left"/>
+      <w:pPr>
+        <w:tabs>
+          <w:tab w:val="num" w:pos="3600"/>
+        </w:tabs>
+        <w:ind w:left="3600" w:hanging="360"/>
+      </w:pPr>
+      <w:rPr>
+        <w:rFonts w:ascii="Wingdings" w:hAnsi="Wingdings" w:hint="default"/>
+        <w:sz w:val="20"/>
+      </w:rPr>
+    </w:lvl>
+    <w:lvl w:ilvl="5" w:tentative="1">
+      <w:start w:val="1"/>
+      <w:numFmt w:val="bullet"/>
+      <w:lvlText w:val=""/>
+      <w:lvlJc w:val="left"/>
+      <w:pPr>
+        <w:tabs>
+          <w:tab w:val="num" w:pos="4320"/>
+        </w:tabs>
+        <w:ind w:left="4320" w:hanging="360"/>
+      </w:pPr>
+      <w:rPr>
+        <w:rFonts w:ascii="Wingdings" w:hAnsi="Wingdings" w:hint="default"/>
+        <w:sz w:val="20"/>
+      </w:rPr>
+    </w:lvl>
+    <w:lvl w:ilvl="6" w:tentative="1">
+      <w:start w:val="1"/>
+      <w:numFmt w:val="bullet"/>
+      <w:lvlText w:val=""/>
+      <w:lvlJc w:val="left"/>
+      <w:pPr>
+        <w:tabs>
+          <w:tab w:val="num" w:pos="5040"/>
+        </w:tabs>
+        <w:ind w:left="5040" w:hanging="360"/>
+      </w:pPr>
+      <w:rPr>
+        <w:rFonts w:ascii="Wingdings" w:hAnsi="Wingdings" w:hint="default"/>
+        <w:sz w:val="20"/>
+      </w:rPr>
+    </w:lvl>
+    <w:lvl w:ilvl="7" w:tentative="1">
+      <w:start w:val="1"/>
+      <w:numFmt w:val="bullet"/>
+      <w:lvlText w:val=""/>
+      <w:lvlJc w:val="left"/>
+      <w:pPr>
+        <w:tabs>
+          <w:tab w:val="num" w:pos="5760"/>
+        </w:tabs>
+        <w:ind w:left="5760" w:hanging="360"/>
+      </w:pPr>
+      <w:rPr>
+        <w:rFonts w:ascii="Wingdings" w:hAnsi="Wingdings" w:hint="default"/>
+        <w:sz w:val="20"/>
+      </w:rPr>
+    </w:lvl>
+    <w:lvl w:ilvl="8" w:tentative="1">
+      <w:start w:val="1"/>
+      <w:numFmt w:val="bullet"/>
+      <w:lvlText w:val=""/>
+      <w:lvlJc w:val="left"/>
+      <w:pPr>
+        <w:tabs>
+          <w:tab w:val="num" w:pos="6480"/>
+        </w:tabs>
+        <w:ind w:left="6480" w:hanging="360"/>
+      </w:pPr>
+      <w:rPr>
+        <w:rFonts w:ascii="Wingdings" w:hAnsi="Wingdings" w:hint="default"/>
+        <w:sz w:val="20"/>
+      </w:rPr>
+    </w:lvl>
+  </w:abstractNum>
+  <w:abstractNum w:abstractNumId="16" w15:restartNumberingAfterBreak="0">
     <w:nsid w:val="522E69C1"/>
     <w:multiLevelType w:val="hybridMultilevel"/>
     <w:tmpl w:val="348673CE"/>
@@ -5109,7 +6286,7 @@
       </w:rPr>
     </w:lvl>
   </w:abstractNum>
-  <w:abstractNum w:abstractNumId="13" w15:restartNumberingAfterBreak="0">
+  <w:abstractNum w:abstractNumId="17" w15:restartNumberingAfterBreak="0">
     <w:nsid w:val="5C795F1D"/>
     <w:multiLevelType w:val="multilevel"/>
     <w:tmpl w:val="50B464E8"/>
@@ -5258,7 +6435,120 @@
       </w:rPr>
     </w:lvl>
   </w:abstractNum>
-  <w:abstractNum w:abstractNumId="14" w15:restartNumberingAfterBreak="0">
+  <w:abstractNum w:abstractNumId="18" w15:restartNumberingAfterBreak="0">
+    <w:nsid w:val="5F0C08A3"/>
+    <w:multiLevelType w:val="hybridMultilevel"/>
+    <w:tmpl w:val="19D2DC1C"/>
+    <w:lvl w:ilvl="0" w:tplc="04090003">
+      <w:start w:val="1"/>
+      <w:numFmt w:val="bullet"/>
+      <w:lvlText w:val="o"/>
+      <w:lvlJc w:val="left"/>
+      <w:pPr>
+        <w:ind w:left="1440" w:hanging="360"/>
+      </w:pPr>
+      <w:rPr>
+        <w:rFonts w:ascii="Courier New" w:hAnsi="Courier New" w:cs="Courier New" w:hint="default"/>
+      </w:rPr>
+    </w:lvl>
+    <w:lvl w:ilvl="1" w:tplc="04090003" w:tentative="1">
+      <w:start w:val="1"/>
+      <w:numFmt w:val="bullet"/>
+      <w:lvlText w:val="o"/>
+      <w:lvlJc w:val="left"/>
+      <w:pPr>
+        <w:ind w:left="2160" w:hanging="360"/>
+      </w:pPr>
+      <w:rPr>
+        <w:rFonts w:ascii="Courier New" w:hAnsi="Courier New" w:cs="Courier New" w:hint="default"/>
+      </w:rPr>
+    </w:lvl>
+    <w:lvl w:ilvl="2" w:tplc="04090005" w:tentative="1">
+      <w:start w:val="1"/>
+      <w:numFmt w:val="bullet"/>
+      <w:lvlText w:val=""/>
+      <w:lvlJc w:val="left"/>
+      <w:pPr>
+        <w:ind w:left="2880" w:hanging="360"/>
+      </w:pPr>
+      <w:rPr>
+        <w:rFonts w:ascii="Wingdings" w:hAnsi="Wingdings" w:hint="default"/>
+      </w:rPr>
+    </w:lvl>
+    <w:lvl w:ilvl="3" w:tplc="04090001" w:tentative="1">
+      <w:start w:val="1"/>
+      <w:numFmt w:val="bullet"/>
+      <w:lvlText w:val=""/>
+      <w:lvlJc w:val="left"/>
+      <w:pPr>
+        <w:ind w:left="3600" w:hanging="360"/>
+      </w:pPr>
+      <w:rPr>
+        <w:rFonts w:ascii="Symbol" w:hAnsi="Symbol" w:hint="default"/>
+      </w:rPr>
+    </w:lvl>
+    <w:lvl w:ilvl="4" w:tplc="04090003" w:tentative="1">
+      <w:start w:val="1"/>
+      <w:numFmt w:val="bullet"/>
+      <w:lvlText w:val="o"/>
+      <w:lvlJc w:val="left"/>
+      <w:pPr>
+        <w:ind w:left="4320" w:hanging="360"/>
+      </w:pPr>
+      <w:rPr>
+        <w:rFonts w:ascii="Courier New" w:hAnsi="Courier New" w:cs="Courier New" w:hint="default"/>
+      </w:rPr>
+    </w:lvl>
+    <w:lvl w:ilvl="5" w:tplc="04090005" w:tentative="1">
+      <w:start w:val="1"/>
+      <w:numFmt w:val="bullet"/>
+      <w:lvlText w:val=""/>
+      <w:lvlJc w:val="left"/>
+      <w:pPr>
+        <w:ind w:left="5040" w:hanging="360"/>
+      </w:pPr>
+      <w:rPr>
+        <w:rFonts w:ascii="Wingdings" w:hAnsi="Wingdings" w:hint="default"/>
+      </w:rPr>
+    </w:lvl>
+    <w:lvl w:ilvl="6" w:tplc="04090001" w:tentative="1">
+      <w:start w:val="1"/>
+      <w:numFmt w:val="bullet"/>
+      <w:lvlText w:val=""/>
+      <w:lvlJc w:val="left"/>
+      <w:pPr>
+        <w:ind w:left="5760" w:hanging="360"/>
+      </w:pPr>
+      <w:rPr>
+        <w:rFonts w:ascii="Symbol" w:hAnsi="Symbol" w:hint="default"/>
+      </w:rPr>
+    </w:lvl>
+    <w:lvl w:ilvl="7" w:tplc="04090003" w:tentative="1">
+      <w:start w:val="1"/>
+      <w:numFmt w:val="bullet"/>
+      <w:lvlText w:val="o"/>
+      <w:lvlJc w:val="left"/>
+      <w:pPr>
+        <w:ind w:left="6480" w:hanging="360"/>
+      </w:pPr>
+      <w:rPr>
+        <w:rFonts w:ascii="Courier New" w:hAnsi="Courier New" w:cs="Courier New" w:hint="default"/>
+      </w:rPr>
+    </w:lvl>
+    <w:lvl w:ilvl="8" w:tplc="04090005" w:tentative="1">
+      <w:start w:val="1"/>
+      <w:numFmt w:val="bullet"/>
+      <w:lvlText w:val=""/>
+      <w:lvlJc w:val="left"/>
+      <w:pPr>
+        <w:ind w:left="7200" w:hanging="360"/>
+      </w:pPr>
+      <w:rPr>
+        <w:rFonts w:ascii="Wingdings" w:hAnsi="Wingdings" w:hint="default"/>
+      </w:rPr>
+    </w:lvl>
+  </w:abstractNum>
+  <w:abstractNum w:abstractNumId="19" w15:restartNumberingAfterBreak="0">
     <w:nsid w:val="606722D2"/>
     <w:multiLevelType w:val="multilevel"/>
     <w:tmpl w:val="0672A350"/>
@@ -5407,7 +6697,120 @@
       </w:rPr>
     </w:lvl>
   </w:abstractNum>
-  <w:abstractNum w:abstractNumId="15" w15:restartNumberingAfterBreak="0">
+  <w:abstractNum w:abstractNumId="20" w15:restartNumberingAfterBreak="0">
+    <w:nsid w:val="6A6910D1"/>
+    <w:multiLevelType w:val="hybridMultilevel"/>
+    <w:tmpl w:val="1BB8B2D6"/>
+    <w:lvl w:ilvl="0" w:tplc="04090003">
+      <w:start w:val="1"/>
+      <w:numFmt w:val="bullet"/>
+      <w:lvlText w:val="o"/>
+      <w:lvlJc w:val="left"/>
+      <w:pPr>
+        <w:ind w:left="1440" w:hanging="360"/>
+      </w:pPr>
+      <w:rPr>
+        <w:rFonts w:ascii="Courier New" w:hAnsi="Courier New" w:cs="Courier New" w:hint="default"/>
+      </w:rPr>
+    </w:lvl>
+    <w:lvl w:ilvl="1" w:tplc="04090003" w:tentative="1">
+      <w:start w:val="1"/>
+      <w:numFmt w:val="bullet"/>
+      <w:lvlText w:val="o"/>
+      <w:lvlJc w:val="left"/>
+      <w:pPr>
+        <w:ind w:left="2160" w:hanging="360"/>
+      </w:pPr>
+      <w:rPr>
+        <w:rFonts w:ascii="Courier New" w:hAnsi="Courier New" w:cs="Courier New" w:hint="default"/>
+      </w:rPr>
+    </w:lvl>
+    <w:lvl w:ilvl="2" w:tplc="04090005" w:tentative="1">
+      <w:start w:val="1"/>
+      <w:numFmt w:val="bullet"/>
+      <w:lvlText w:val=""/>
+      <w:lvlJc w:val="left"/>
+      <w:pPr>
+        <w:ind w:left="2880" w:hanging="360"/>
+      </w:pPr>
+      <w:rPr>
+        <w:rFonts w:ascii="Wingdings" w:hAnsi="Wingdings" w:hint="default"/>
+      </w:rPr>
+    </w:lvl>
+    <w:lvl w:ilvl="3" w:tplc="04090001" w:tentative="1">
+      <w:start w:val="1"/>
+      <w:numFmt w:val="bullet"/>
+      <w:lvlText w:val=""/>
+      <w:lvlJc w:val="left"/>
+      <w:pPr>
+        <w:ind w:left="3600" w:hanging="360"/>
+      </w:pPr>
+      <w:rPr>
+        <w:rFonts w:ascii="Symbol" w:hAnsi="Symbol" w:hint="default"/>
+      </w:rPr>
+    </w:lvl>
+    <w:lvl w:ilvl="4" w:tplc="04090003" w:tentative="1">
+      <w:start w:val="1"/>
+      <w:numFmt w:val="bullet"/>
+      <w:lvlText w:val="o"/>
+      <w:lvlJc w:val="left"/>
+      <w:pPr>
+        <w:ind w:left="4320" w:hanging="360"/>
+      </w:pPr>
+      <w:rPr>
+        <w:rFonts w:ascii="Courier New" w:hAnsi="Courier New" w:cs="Courier New" w:hint="default"/>
+      </w:rPr>
+    </w:lvl>
+    <w:lvl w:ilvl="5" w:tplc="04090005" w:tentative="1">
+      <w:start w:val="1"/>
+      <w:numFmt w:val="bullet"/>
+      <w:lvlText w:val=""/>
+      <w:lvlJc w:val="left"/>
+      <w:pPr>
+        <w:ind w:left="5040" w:hanging="360"/>
+      </w:pPr>
+      <w:rPr>
+        <w:rFonts w:ascii="Wingdings" w:hAnsi="Wingdings" w:hint="default"/>
+      </w:rPr>
+    </w:lvl>
+    <w:lvl w:ilvl="6" w:tplc="04090001" w:tentative="1">
+      <w:start w:val="1"/>
+      <w:numFmt w:val="bullet"/>
+      <w:lvlText w:val=""/>
+      <w:lvlJc w:val="left"/>
+      <w:pPr>
+        <w:ind w:left="5760" w:hanging="360"/>
+      </w:pPr>
+      <w:rPr>
+        <w:rFonts w:ascii="Symbol" w:hAnsi="Symbol" w:hint="default"/>
+      </w:rPr>
+    </w:lvl>
+    <w:lvl w:ilvl="7" w:tplc="04090003" w:tentative="1">
+      <w:start w:val="1"/>
+      <w:numFmt w:val="bullet"/>
+      <w:lvlText w:val="o"/>
+      <w:lvlJc w:val="left"/>
+      <w:pPr>
+        <w:ind w:left="6480" w:hanging="360"/>
+      </w:pPr>
+      <w:rPr>
+        <w:rFonts w:ascii="Courier New" w:hAnsi="Courier New" w:cs="Courier New" w:hint="default"/>
+      </w:rPr>
+    </w:lvl>
+    <w:lvl w:ilvl="8" w:tplc="04090005" w:tentative="1">
+      <w:start w:val="1"/>
+      <w:numFmt w:val="bullet"/>
+      <w:lvlText w:val=""/>
+      <w:lvlJc w:val="left"/>
+      <w:pPr>
+        <w:ind w:left="7200" w:hanging="360"/>
+      </w:pPr>
+      <w:rPr>
+        <w:rFonts w:ascii="Wingdings" w:hAnsi="Wingdings" w:hint="default"/>
+      </w:rPr>
+    </w:lvl>
+  </w:abstractNum>
+  <w:abstractNum w:abstractNumId="21" w15:restartNumberingAfterBreak="0">
     <w:nsid w:val="6B0147ED"/>
     <w:multiLevelType w:val="hybridMultilevel"/>
     <w:tmpl w:val="04546E40"/>
@@ -5522,7 +6925,7 @@
       </w:rPr>
     </w:lvl>
   </w:abstractNum>
-  <w:abstractNum w:abstractNumId="16" w15:restartNumberingAfterBreak="0">
+  <w:abstractNum w:abstractNumId="22" w15:restartNumberingAfterBreak="0">
     <w:nsid w:val="6B085BD5"/>
     <w:multiLevelType w:val="hybridMultilevel"/>
     <w:tmpl w:val="7742C45C"/>
@@ -5637,7 +7040,156 @@
       </w:rPr>
     </w:lvl>
   </w:abstractNum>
-  <w:abstractNum w:abstractNumId="17" w15:restartNumberingAfterBreak="0">
+  <w:abstractNum w:abstractNumId="23" w15:restartNumberingAfterBreak="0">
+    <w:nsid w:val="6D2F0169"/>
+    <w:multiLevelType w:val="multilevel"/>
+    <w:tmpl w:val="8626D1AC"/>
+    <w:lvl w:ilvl="0">
+      <w:start w:val="1"/>
+      <w:numFmt w:val="bullet"/>
+      <w:lvlText w:val=""/>
+      <w:lvlJc w:val="left"/>
+      <w:pPr>
+        <w:tabs>
+          <w:tab w:val="num" w:pos="720"/>
+        </w:tabs>
+        <w:ind w:left="720" w:hanging="360"/>
+      </w:pPr>
+      <w:rPr>
+        <w:rFonts w:ascii="Symbol" w:hAnsi="Symbol" w:hint="default"/>
+        <w:sz w:val="20"/>
+      </w:rPr>
+    </w:lvl>
+    <w:lvl w:ilvl="1" w:tentative="1">
+      <w:start w:val="1"/>
+      <w:numFmt w:val="bullet"/>
+      <w:lvlText w:val="o"/>
+      <w:lvlJc w:val="left"/>
+      <w:pPr>
+        <w:tabs>
+          <w:tab w:val="num" w:pos="1440"/>
+        </w:tabs>
+        <w:ind w:left="1440" w:hanging="360"/>
+      </w:pPr>
+      <w:rPr>
+        <w:rFonts w:ascii="Courier New" w:hAnsi="Courier New" w:hint="default"/>
+        <w:sz w:val="20"/>
+      </w:rPr>
+    </w:lvl>
+    <w:lvl w:ilvl="2" w:tentative="1">
+      <w:start w:val="1"/>
+      <w:numFmt w:val="bullet"/>
+      <w:lvlText w:val=""/>
+      <w:lvlJc w:val="left"/>
+      <w:pPr>
+        <w:tabs>
+          <w:tab w:val="num" w:pos="2160"/>
+        </w:tabs>
+        <w:ind w:left="2160" w:hanging="360"/>
+      </w:pPr>
+      <w:rPr>
+        <w:rFonts w:ascii="Wingdings" w:hAnsi="Wingdings" w:hint="default"/>
+        <w:sz w:val="20"/>
+      </w:rPr>
+    </w:lvl>
+    <w:lvl w:ilvl="3" w:tentative="1">
+      <w:start w:val="1"/>
+      <w:numFmt w:val="bullet"/>
+      <w:lvlText w:val=""/>
+      <w:lvlJc w:val="left"/>
+      <w:pPr>
+        <w:tabs>
+          <w:tab w:val="num" w:pos="2880"/>
+        </w:tabs>
+        <w:ind w:left="2880" w:hanging="360"/>
+      </w:pPr>
+      <w:rPr>
+        <w:rFonts w:ascii="Wingdings" w:hAnsi="Wingdings" w:hint="default"/>
+        <w:sz w:val="20"/>
+      </w:rPr>
+    </w:lvl>
+    <w:lvl w:ilvl="4" w:tentative="1">
+      <w:start w:val="1"/>
+      <w:numFmt w:val="bullet"/>
+      <w:lvlText w:val=""/>
+      <w:lvlJc w:val="left"/>
+      <w:pPr>
+        <w:tabs>
+          <w:tab w:val="num" w:pos="3600"/>
+        </w:tabs>
+        <w:ind w:left="3600" w:hanging="360"/>
+      </w:pPr>
+      <w:rPr>
+        <w:rFonts w:ascii="Wingdings" w:hAnsi="Wingdings" w:hint="default"/>
+        <w:sz w:val="20"/>
+      </w:rPr>
+    </w:lvl>
+    <w:lvl w:ilvl="5" w:tentative="1">
+      <w:start w:val="1"/>
+      <w:numFmt w:val="bullet"/>
+      <w:lvlText w:val=""/>
+      <w:lvlJc w:val="left"/>
+      <w:pPr>
+        <w:tabs>
+          <w:tab w:val="num" w:pos="4320"/>
+        </w:tabs>
+        <w:ind w:left="4320" w:hanging="360"/>
+      </w:pPr>
+      <w:rPr>
+        <w:rFonts w:ascii="Wingdings" w:hAnsi="Wingdings" w:hint="default"/>
+        <w:sz w:val="20"/>
+      </w:rPr>
+    </w:lvl>
+    <w:lvl w:ilvl="6" w:tentative="1">
+      <w:start w:val="1"/>
+      <w:numFmt w:val="bullet"/>
+      <w:lvlText w:val=""/>
+      <w:lvlJc w:val="left"/>
+      <w:pPr>
+        <w:tabs>
+          <w:tab w:val="num" w:pos="5040"/>
+        </w:tabs>
+        <w:ind w:left="5040" w:hanging="360"/>
+      </w:pPr>
+      <w:rPr>
+        <w:rFonts w:ascii="Wingdings" w:hAnsi="Wingdings" w:hint="default"/>
+        <w:sz w:val="20"/>
+      </w:rPr>
+    </w:lvl>
+    <w:lvl w:ilvl="7" w:tentative="1">
+      <w:start w:val="1"/>
+      <w:numFmt w:val="bullet"/>
+      <w:lvlText w:val=""/>
+      <w:lvlJc w:val="left"/>
+      <w:pPr>
+        <w:tabs>
+          <w:tab w:val="num" w:pos="5760"/>
+        </w:tabs>
+        <w:ind w:left="5760" w:hanging="360"/>
+      </w:pPr>
+      <w:rPr>
+        <w:rFonts w:ascii="Wingdings" w:hAnsi="Wingdings" w:hint="default"/>
+        <w:sz w:val="20"/>
+      </w:rPr>
+    </w:lvl>
+    <w:lvl w:ilvl="8" w:tentative="1">
+      <w:start w:val="1"/>
+      <w:numFmt w:val="bullet"/>
+      <w:lvlText w:val=""/>
+      <w:lvlJc w:val="left"/>
+      <w:pPr>
+        <w:tabs>
+          <w:tab w:val="num" w:pos="6480"/>
+        </w:tabs>
+        <w:ind w:left="6480" w:hanging="360"/>
+      </w:pPr>
+      <w:rPr>
+        <w:rFonts w:ascii="Wingdings" w:hAnsi="Wingdings" w:hint="default"/>
+        <w:sz w:val="20"/>
+      </w:rPr>
+    </w:lvl>
+  </w:abstractNum>
+  <w:abstractNum w:abstractNumId="24" w15:restartNumberingAfterBreak="0">
     <w:nsid w:val="6DE82D16"/>
     <w:multiLevelType w:val="hybridMultilevel"/>
     <w:tmpl w:val="8D509D8E"/>
@@ -5726,7 +7278,7 @@
       </w:pPr>
     </w:lvl>
   </w:abstractNum>
-  <w:abstractNum w:abstractNumId="18" w15:restartNumberingAfterBreak="0">
+  <w:abstractNum w:abstractNumId="25" w15:restartNumberingAfterBreak="0">
     <w:nsid w:val="6FCD6DB6"/>
     <w:multiLevelType w:val="hybridMultilevel"/>
     <w:tmpl w:val="77C8A264"/>
@@ -5839,7 +7391,7 @@
       </w:rPr>
     </w:lvl>
   </w:abstractNum>
-  <w:abstractNum w:abstractNumId="19" w15:restartNumberingAfterBreak="0">
+  <w:abstractNum w:abstractNumId="26" w15:restartNumberingAfterBreak="0">
     <w:nsid w:val="6FEE405B"/>
     <w:multiLevelType w:val="hybridMultilevel"/>
     <w:tmpl w:val="4A9CB89A"/>
@@ -5928,7 +7480,7 @@
       </w:pPr>
     </w:lvl>
   </w:abstractNum>
-  <w:abstractNum w:abstractNumId="20" w15:restartNumberingAfterBreak="0">
+  <w:abstractNum w:abstractNumId="27" w15:restartNumberingAfterBreak="0">
     <w:nsid w:val="72283310"/>
     <w:multiLevelType w:val="hybridMultilevel"/>
     <w:tmpl w:val="DBB068B2"/>
@@ -6043,7 +7595,7 @@
       </w:rPr>
     </w:lvl>
   </w:abstractNum>
-  <w:abstractNum w:abstractNumId="21" w15:restartNumberingAfterBreak="0">
+  <w:abstractNum w:abstractNumId="28" w15:restartNumberingAfterBreak="0">
     <w:nsid w:val="73F002DC"/>
     <w:multiLevelType w:val="hybridMultilevel"/>
     <w:tmpl w:val="D7DE0F16"/>
@@ -6156,7 +7708,269 @@
       </w:rPr>
     </w:lvl>
   </w:abstractNum>
-  <w:abstractNum w:abstractNumId="22" w15:restartNumberingAfterBreak="0">
+  <w:abstractNum w:abstractNumId="29" w15:restartNumberingAfterBreak="0">
+    <w:nsid w:val="778F0069"/>
+    <w:multiLevelType w:val="multilevel"/>
+    <w:tmpl w:val="DC843B36"/>
+    <w:lvl w:ilvl="0">
+      <w:start w:val="1"/>
+      <w:numFmt w:val="bullet"/>
+      <w:lvlText w:val=""/>
+      <w:lvlJc w:val="left"/>
+      <w:pPr>
+        <w:tabs>
+          <w:tab w:val="num" w:pos="720"/>
+        </w:tabs>
+        <w:ind w:left="720" w:hanging="360"/>
+      </w:pPr>
+      <w:rPr>
+        <w:rFonts w:ascii="Symbol" w:hAnsi="Symbol" w:hint="default"/>
+        <w:sz w:val="20"/>
+      </w:rPr>
+    </w:lvl>
+    <w:lvl w:ilvl="1" w:tentative="1">
+      <w:start w:val="1"/>
+      <w:numFmt w:val="bullet"/>
+      <w:lvlText w:val="o"/>
+      <w:lvlJc w:val="left"/>
+      <w:pPr>
+        <w:tabs>
+          <w:tab w:val="num" w:pos="1440"/>
+        </w:tabs>
+        <w:ind w:left="1440" w:hanging="360"/>
+      </w:pPr>
+      <w:rPr>
+        <w:rFonts w:ascii="Courier New" w:hAnsi="Courier New" w:hint="default"/>
+        <w:sz w:val="20"/>
+      </w:rPr>
+    </w:lvl>
+    <w:lvl w:ilvl="2" w:tentative="1">
+      <w:start w:val="1"/>
+      <w:numFmt w:val="bullet"/>
+      <w:lvlText w:val=""/>
+      <w:lvlJc w:val="left"/>
+      <w:pPr>
+        <w:tabs>
+          <w:tab w:val="num" w:pos="2160"/>
+        </w:tabs>
+        <w:ind w:left="2160" w:hanging="360"/>
+      </w:pPr>
+      <w:rPr>
+        <w:rFonts w:ascii="Wingdings" w:hAnsi="Wingdings" w:hint="default"/>
+        <w:sz w:val="20"/>
+      </w:rPr>
+    </w:lvl>
+    <w:lvl w:ilvl="3" w:tentative="1">
+      <w:start w:val="1"/>
+      <w:numFmt w:val="bullet"/>
+      <w:lvlText w:val=""/>
+      <w:lvlJc w:val="left"/>
+      <w:pPr>
+        <w:tabs>
+          <w:tab w:val="num" w:pos="2880"/>
+        </w:tabs>
+        <w:ind w:left="2880" w:hanging="360"/>
+      </w:pPr>
+      <w:rPr>
+        <w:rFonts w:ascii="Wingdings" w:hAnsi="Wingdings" w:hint="default"/>
+        <w:sz w:val="20"/>
+      </w:rPr>
+    </w:lvl>
+    <w:lvl w:ilvl="4" w:tentative="1">
+      <w:start w:val="1"/>
+      <w:numFmt w:val="bullet"/>
+      <w:lvlText w:val=""/>
+      <w:lvlJc w:val="left"/>
+      <w:pPr>
+        <w:tabs>
+          <w:tab w:val="num" w:pos="3600"/>
+        </w:tabs>
+        <w:ind w:left="3600" w:hanging="360"/>
+      </w:pPr>
+      <w:rPr>
+        <w:rFonts w:ascii="Wingdings" w:hAnsi="Wingdings" w:hint="default"/>
+        <w:sz w:val="20"/>
+      </w:rPr>
+    </w:lvl>
+    <w:lvl w:ilvl="5" w:tentative="1">
+      <w:start w:val="1"/>
+      <w:numFmt w:val="bullet"/>
+      <w:lvlText w:val=""/>
+      <w:lvlJc w:val="left"/>
+      <w:pPr>
+        <w:tabs>
+          <w:tab w:val="num" w:pos="4320"/>
+        </w:tabs>
+        <w:ind w:left="4320" w:hanging="360"/>
+      </w:pPr>
+      <w:rPr>
+        <w:rFonts w:ascii="Wingdings" w:hAnsi="Wingdings" w:hint="default"/>
+        <w:sz w:val="20"/>
+      </w:rPr>
+    </w:lvl>
+    <w:lvl w:ilvl="6" w:tentative="1">
+      <w:start w:val="1"/>
+      <w:numFmt w:val="bullet"/>
+      <w:lvlText w:val=""/>
+      <w:lvlJc w:val="left"/>
+      <w:pPr>
+        <w:tabs>
+          <w:tab w:val="num" w:pos="5040"/>
+        </w:tabs>
+        <w:ind w:left="5040" w:hanging="360"/>
+      </w:pPr>
+      <w:rPr>
+        <w:rFonts w:ascii="Wingdings" w:hAnsi="Wingdings" w:hint="default"/>
+        <w:sz w:val="20"/>
+      </w:rPr>
+    </w:lvl>
+    <w:lvl w:ilvl="7" w:tentative="1">
+      <w:start w:val="1"/>
+      <w:numFmt w:val="bullet"/>
+      <w:lvlText w:val=""/>
+      <w:lvlJc w:val="left"/>
+      <w:pPr>
+        <w:tabs>
+          <w:tab w:val="num" w:pos="5760"/>
+        </w:tabs>
+        <w:ind w:left="5760" w:hanging="360"/>
+      </w:pPr>
+      <w:rPr>
+        <w:rFonts w:ascii="Wingdings" w:hAnsi="Wingdings" w:hint="default"/>
+        <w:sz w:val="20"/>
+      </w:rPr>
+    </w:lvl>
+    <w:lvl w:ilvl="8" w:tentative="1">
+      <w:start w:val="1"/>
+      <w:numFmt w:val="bullet"/>
+      <w:lvlText w:val=""/>
+      <w:lvlJc w:val="left"/>
+      <w:pPr>
+        <w:tabs>
+          <w:tab w:val="num" w:pos="6480"/>
+        </w:tabs>
+        <w:ind w:left="6480" w:hanging="360"/>
+      </w:pPr>
+      <w:rPr>
+        <w:rFonts w:ascii="Wingdings" w:hAnsi="Wingdings" w:hint="default"/>
+        <w:sz w:val="20"/>
+      </w:rPr>
+    </w:lvl>
+  </w:abstractNum>
+  <w:abstractNum w:abstractNumId="30" w15:restartNumberingAfterBreak="0">
+    <w:nsid w:val="7AF54ED3"/>
+    <w:multiLevelType w:val="hybridMultilevel"/>
+    <w:tmpl w:val="70AE4EA0"/>
+    <w:lvl w:ilvl="0" w:tplc="04090003">
+      <w:start w:val="1"/>
+      <w:numFmt w:val="bullet"/>
+      <w:lvlText w:val="o"/>
+      <w:lvlJc w:val="left"/>
+      <w:pPr>
+        <w:ind w:left="1440" w:hanging="360"/>
+      </w:pPr>
+      <w:rPr>
+        <w:rFonts w:ascii="Courier New" w:hAnsi="Courier New" w:cs="Courier New" w:hint="default"/>
+      </w:rPr>
+    </w:lvl>
+    <w:lvl w:ilvl="1" w:tplc="04090003" w:tentative="1">
+      <w:start w:val="1"/>
+      <w:numFmt w:val="bullet"/>
+      <w:lvlText w:val="o"/>
+      <w:lvlJc w:val="left"/>
+      <w:pPr>
+        <w:ind w:left="2160" w:hanging="360"/>
+      </w:pPr>
+      <w:rPr>
+        <w:rFonts w:ascii="Courier New" w:hAnsi="Courier New" w:cs="Courier New" w:hint="default"/>
+      </w:rPr>
+    </w:lvl>
+    <w:lvl w:ilvl="2" w:tplc="04090005" w:tentative="1">
+      <w:start w:val="1"/>
+      <w:numFmt w:val="bullet"/>
+      <w:lvlText w:val=""/>
+      <w:lvlJc w:val="left"/>
+      <w:pPr>
+        <w:ind w:left="2880" w:hanging="360"/>
+      </w:pPr>
+      <w:rPr>
+        <w:rFonts w:ascii="Wingdings" w:hAnsi="Wingdings" w:hint="default"/>
+      </w:rPr>
+    </w:lvl>
+    <w:lvl w:ilvl="3" w:tplc="04090001" w:tentative="1">
+      <w:start w:val="1"/>
+      <w:numFmt w:val="bullet"/>
+      <w:lvlText w:val=""/>
+      <w:lvlJc w:val="left"/>
+      <w:pPr>
+        <w:ind w:left="3600" w:hanging="360"/>
+      </w:pPr>
+      <w:rPr>
+        <w:rFonts w:ascii="Symbol" w:hAnsi="Symbol" w:hint="default"/>
+      </w:rPr>
+    </w:lvl>
+    <w:lvl w:ilvl="4" w:tplc="04090003" w:tentative="1">
+      <w:start w:val="1"/>
+      <w:numFmt w:val="bullet"/>
+      <w:lvlText w:val="o"/>
+      <w:lvlJc w:val="left"/>
+      <w:pPr>
+        <w:ind w:left="4320" w:hanging="360"/>
+      </w:pPr>
+      <w:rPr>
+        <w:rFonts w:ascii="Courier New" w:hAnsi="Courier New" w:cs="Courier New" w:hint="default"/>
+      </w:rPr>
+    </w:lvl>
+    <w:lvl w:ilvl="5" w:tplc="04090005" w:tentative="1">
+      <w:start w:val="1"/>
+      <w:numFmt w:val="bullet"/>
+      <w:lvlText w:val=""/>
+      <w:lvlJc w:val="left"/>
+      <w:pPr>
+        <w:ind w:left="5040" w:hanging="360"/>
+      </w:pPr>
+      <w:rPr>
+        <w:rFonts w:ascii="Wingdings" w:hAnsi="Wingdings" w:hint="default"/>
+      </w:rPr>
+    </w:lvl>
+    <w:lvl w:ilvl="6" w:tplc="04090001" w:tentative="1">
+      <w:start w:val="1"/>
+      <w:numFmt w:val="bullet"/>
+      <w:lvlText w:val=""/>
+      <w:lvlJc w:val="left"/>
+      <w:pPr>
+        <w:ind w:left="5760" w:hanging="360"/>
+      </w:pPr>
+      <w:rPr>
+        <w:rFonts w:ascii="Symbol" w:hAnsi="Symbol" w:hint="default"/>
+      </w:rPr>
+    </w:lvl>
+    <w:lvl w:ilvl="7" w:tplc="04090003" w:tentative="1">
+      <w:start w:val="1"/>
+      <w:numFmt w:val="bullet"/>
+      <w:lvlText w:val="o"/>
+      <w:lvlJc w:val="left"/>
+      <w:pPr>
+        <w:ind w:left="6480" w:hanging="360"/>
+      </w:pPr>
+      <w:rPr>
+        <w:rFonts w:ascii="Courier New" w:hAnsi="Courier New" w:cs="Courier New" w:hint="default"/>
+      </w:rPr>
+    </w:lvl>
+    <w:lvl w:ilvl="8" w:tplc="04090005" w:tentative="1">
+      <w:start w:val="1"/>
+      <w:numFmt w:val="bullet"/>
+      <w:lvlText w:val=""/>
+      <w:lvlJc w:val="left"/>
+      <w:pPr>
+        <w:ind w:left="7200" w:hanging="360"/>
+      </w:pPr>
+      <w:rPr>
+        <w:rFonts w:ascii="Wingdings" w:hAnsi="Wingdings" w:hint="default"/>
+      </w:rPr>
+    </w:lvl>
+  </w:abstractNum>
+  <w:abstractNum w:abstractNumId="31" w15:restartNumberingAfterBreak="0">
     <w:nsid w:val="7DB02019"/>
     <w:multiLevelType w:val="hybridMultilevel"/>
     <w:tmpl w:val="4888EDA8"/>
@@ -6270,73 +8084,100 @@
     </w:lvl>
   </w:abstractNum>
   <w:num w:numId="1" w16cid:durableId="956523018">
-    <w:abstractNumId w:val="6"/>
+    <w:abstractNumId w:val="7"/>
   </w:num>
   <w:num w:numId="2" w16cid:durableId="1334724607">
-    <w:abstractNumId w:val="9"/>
+    <w:abstractNumId w:val="10"/>
   </w:num>
   <w:num w:numId="3" w16cid:durableId="1491170657">
-    <w:abstractNumId w:val="15"/>
+    <w:abstractNumId w:val="21"/>
   </w:num>
   <w:num w:numId="4" w16cid:durableId="1165442161">
-    <w:abstractNumId w:val="16"/>
+    <w:abstractNumId w:val="22"/>
   </w:num>
   <w:num w:numId="5" w16cid:durableId="1962686630">
     <w:abstractNumId w:val="0"/>
   </w:num>
   <w:num w:numId="6" w16cid:durableId="1849640188">
-    <w:abstractNumId w:val="7"/>
+    <w:abstractNumId w:val="8"/>
   </w:num>
   <w:num w:numId="7" w16cid:durableId="368575924">
     <w:abstractNumId w:val="1"/>
   </w:num>
   <w:num w:numId="8" w16cid:durableId="1144853550">
-    <w:abstractNumId w:val="18"/>
+    <w:abstractNumId w:val="25"/>
   </w:num>
   <w:num w:numId="9" w16cid:durableId="1833788733">
-    <w:abstractNumId w:val="19"/>
+    <w:abstractNumId w:val="26"/>
   </w:num>
   <w:num w:numId="10" w16cid:durableId="383916297">
     <w:abstractNumId w:val="4"/>
   </w:num>
   <w:num w:numId="11" w16cid:durableId="682783883">
-    <w:abstractNumId w:val="10"/>
+    <w:abstractNumId w:val="12"/>
   </w:num>
   <w:num w:numId="12" w16cid:durableId="313611000">
-    <w:abstractNumId w:val="8"/>
+    <w:abstractNumId w:val="9"/>
   </w:num>
   <w:num w:numId="13" w16cid:durableId="216286167">
-    <w:abstractNumId w:val="17"/>
+    <w:abstractNumId w:val="24"/>
   </w:num>
   <w:num w:numId="14" w16cid:durableId="420640819">
-    <w:abstractNumId w:val="22"/>
+    <w:abstractNumId w:val="31"/>
   </w:num>
   <w:num w:numId="15" w16cid:durableId="57824625">
-    <w:abstractNumId w:val="20"/>
+    <w:abstractNumId w:val="27"/>
   </w:num>
   <w:num w:numId="16" w16cid:durableId="563374781">
     <w:abstractNumId w:val="2"/>
   </w:num>
   <w:num w:numId="17" w16cid:durableId="689451331">
-    <w:abstractNumId w:val="12"/>
+    <w:abstractNumId w:val="16"/>
   </w:num>
   <w:num w:numId="18" w16cid:durableId="1618634758">
-    <w:abstractNumId w:val="21"/>
+    <w:abstractNumId w:val="28"/>
   </w:num>
   <w:num w:numId="19" w16cid:durableId="1824471371">
     <w:abstractNumId w:val="3"/>
   </w:num>
   <w:num w:numId="20" w16cid:durableId="1467696620">
+    <w:abstractNumId w:val="19"/>
+  </w:num>
+  <w:num w:numId="21" w16cid:durableId="13312459">
     <w:abstractNumId w:val="14"/>
   </w:num>
-  <w:num w:numId="21" w16cid:durableId="13312459">
-    <w:abstractNumId w:val="11"/>
-  </w:num>
   <w:num w:numId="22" w16cid:durableId="1037706745">
-    <w:abstractNumId w:val="13"/>
+    <w:abstractNumId w:val="17"/>
   </w:num>
   <w:num w:numId="23" w16cid:durableId="167603204">
     <w:abstractNumId w:val="5"/>
+  </w:num>
+  <w:num w:numId="24" w16cid:durableId="86119459">
+    <w:abstractNumId w:val="29"/>
+  </w:num>
+  <w:num w:numId="25" w16cid:durableId="1577663231">
+    <w:abstractNumId w:val="30"/>
+  </w:num>
+  <w:num w:numId="26" w16cid:durableId="268127752">
+    <w:abstractNumId w:val="18"/>
+  </w:num>
+  <w:num w:numId="27" w16cid:durableId="302392020">
+    <w:abstractNumId w:val="20"/>
+  </w:num>
+  <w:num w:numId="28" w16cid:durableId="130633557">
+    <w:abstractNumId w:val="6"/>
+  </w:num>
+  <w:num w:numId="29" w16cid:durableId="1668241188">
+    <w:abstractNumId w:val="11"/>
+  </w:num>
+  <w:num w:numId="30" w16cid:durableId="763038007">
+    <w:abstractNumId w:val="15"/>
+  </w:num>
+  <w:num w:numId="31" w16cid:durableId="1735926788">
+    <w:abstractNumId w:val="13"/>
+  </w:num>
+  <w:num w:numId="32" w16cid:durableId="907349478">
+    <w:abstractNumId w:val="23"/>
   </w:num>
 </w:numbering>
 </file>
@@ -6765,7 +8606,6 @@
   <w:style w:type="character" w:default="1" w:styleId="DefaultParagraphFont">
     <w:name w:val="Default Paragraph Font"/>
     <w:uiPriority w:val="1"/>
-    <w:semiHidden/>
     <w:unhideWhenUsed/>
   </w:style>
   <w:style w:type="table" w:default="1" w:styleId="TableNormal">

</xml_diff>